<commit_message>
Example solution to this problem
</commit_message>
<xml_diff>
--- a/Exam Prep - 1 - Calendar - Algorithm.docx
+++ b/Exam Prep - 1 - Calendar - Algorithm.docx
@@ -25,8 +25,6 @@
       <w:r>
         <w:t>In plain English, point-form, think through the steps necessary to solve the given problem.</w:t>
       </w:r>
-      <w:bookmarkStart w:id="0" w:name="_GoBack"/>
-      <w:bookmarkEnd w:id="0"/>
     </w:p>
     <w:p>
       <w:pPr>
@@ -81,10 +79,7 @@
         <w:pStyle w:val="Body"/>
       </w:pPr>
       <w:r>
-        <w:t xml:space="preserve">In code, of course, these translate to conditional statements, loops, </w:t>
-      </w:r>
-      <w:r>
-        <w:t>and using variables.</w:t>
+        <w:t>In code, of course, these translate to conditional statements, loops, and using variables.</w:t>
       </w:r>
     </w:p>
     <w:p>
@@ -139,34 +134,23 @@
         <w:rPr>
           <w:rFonts w:ascii="Arial Unicode MS" w:hAnsi="Arial Unicode MS"/>
         </w:rPr>
-        <w:t>first line</w:t>
-      </w:r>
-    </w:p>
-    <w:p>
-      <w:pPr>
-        <w:pStyle w:val="Body"/>
-      </w:pPr>
-    </w:p>
-    <w:p>
-      <w:pPr>
-        <w:pStyle w:val="Body"/>
-      </w:pPr>
-    </w:p>
-    <w:p>
-      <w:pPr>
-        <w:pStyle w:val="Body"/>
-      </w:pPr>
-      <w:r>
-        <w:rPr>
-          <w:rFonts w:ascii="Arial Unicode MS" w:hAnsi="Arial Unicode MS"/>
-        </w:rPr>
-        <w:t>PROCESS</w:t>
-      </w:r>
-    </w:p>
-    <w:p>
-      <w:pPr>
-        <w:pStyle w:val="Body"/>
-      </w:pPr>
+        <w:t>Iterate until an integer between 1 and 7 inclusive is provided</w:t>
+      </w:r>
+    </w:p>
+    <w:p>
+      <w:pPr>
+        <w:pStyle w:val="Body"/>
+        <w:numPr>
+          <w:ilvl w:val="1"/>
+          <w:numId w:val="1"/>
+        </w:numPr>
+      </w:pPr>
+      <w:r>
+        <w:rPr>
+          <w:rFonts w:ascii="Arial Unicode MS" w:hAnsi="Arial Unicode MS"/>
+        </w:rPr>
+        <w:t>When provided, store in a variable to track starting day of the month</w:t>
+      </w:r>
     </w:p>
     <w:p>
       <w:pPr>
@@ -180,34 +164,53 @@
         <w:rPr>
           <w:rFonts w:ascii="Arial Unicode MS" w:hAnsi="Arial Unicode MS"/>
         </w:rPr>
-        <w:t>first line</w:t>
-      </w:r>
-    </w:p>
-    <w:p>
-      <w:pPr>
-        <w:pStyle w:val="Body"/>
-      </w:pPr>
-    </w:p>
-    <w:p>
-      <w:pPr>
-        <w:pStyle w:val="Body"/>
-      </w:pPr>
-    </w:p>
-    <w:p>
-      <w:pPr>
-        <w:pStyle w:val="Body"/>
-      </w:pPr>
-      <w:r>
-        <w:rPr>
-          <w:rFonts w:ascii="Arial Unicode MS" w:hAnsi="Arial Unicode MS"/>
-        </w:rPr>
-        <w:t>OUTPUT</w:t>
-      </w:r>
-    </w:p>
-    <w:p>
-      <w:pPr>
-        <w:pStyle w:val="Body"/>
-      </w:pPr>
+        <w:t xml:space="preserve">Iterate until an integer between </w:t>
+      </w:r>
+      <w:r>
+        <w:rPr>
+          <w:rFonts w:ascii="Arial Unicode MS" w:hAnsi="Arial Unicode MS"/>
+        </w:rPr>
+        <w:t>28</w:t>
+      </w:r>
+      <w:r>
+        <w:rPr>
+          <w:rFonts w:ascii="Arial Unicode MS" w:hAnsi="Arial Unicode MS"/>
+        </w:rPr>
+        <w:t xml:space="preserve"> and </w:t>
+      </w:r>
+      <w:r>
+        <w:rPr>
+          <w:rFonts w:ascii="Arial Unicode MS" w:hAnsi="Arial Unicode MS"/>
+        </w:rPr>
+        <w:t>31</w:t>
+      </w:r>
+      <w:r>
+        <w:rPr>
+          <w:rFonts w:ascii="Arial Unicode MS" w:hAnsi="Arial Unicode MS"/>
+        </w:rPr>
+        <w:t xml:space="preserve"> inclusive is provided</w:t>
+      </w:r>
+    </w:p>
+    <w:p>
+      <w:pPr>
+        <w:pStyle w:val="Body"/>
+        <w:numPr>
+          <w:ilvl w:val="1"/>
+          <w:numId w:val="1"/>
+        </w:numPr>
+      </w:pPr>
+      <w:r>
+        <w:rPr>
+          <w:rFonts w:ascii="Arial Unicode MS" w:hAnsi="Arial Unicode MS"/>
+        </w:rPr>
+        <w:t xml:space="preserve">When provided, store in a variable to track </w:t>
+      </w:r>
+      <w:r>
+        <w:rPr>
+          <w:rFonts w:ascii="Arial Unicode MS" w:hAnsi="Arial Unicode MS"/>
+        </w:rPr>
+        <w:t>number of days in the month</w:t>
+      </w:r>
     </w:p>
     <w:p>
       <w:pPr>
@@ -221,8 +224,400 @@
         <w:rPr>
           <w:rFonts w:ascii="Arial Unicode MS" w:hAnsi="Arial Unicode MS"/>
         </w:rPr>
-        <w:t>first line</w:t>
-      </w:r>
+        <w:t xml:space="preserve">Iterate until an integer between </w:t>
+      </w:r>
+      <w:r>
+        <w:rPr>
+          <w:rFonts w:ascii="Arial Unicode MS" w:hAnsi="Arial Unicode MS"/>
+        </w:rPr>
+        <w:t xml:space="preserve">1 </w:t>
+      </w:r>
+      <w:r>
+        <w:rPr>
+          <w:rFonts w:ascii="Arial Unicode MS" w:hAnsi="Arial Unicode MS"/>
+        </w:rPr>
+        <w:t xml:space="preserve">and </w:t>
+      </w:r>
+      <w:r>
+        <w:rPr>
+          <w:rFonts w:ascii="Arial Unicode MS" w:hAnsi="Arial Unicode MS"/>
+        </w:rPr>
+        <w:t>(</w:t>
+      </w:r>
+      <w:r>
+        <w:rPr>
+          <w:rFonts w:ascii="Arial Unicode MS" w:hAnsi="Arial Unicode MS"/>
+          <w:i/>
+        </w:rPr>
+        <w:t>days in month</w:t>
+      </w:r>
+      <w:r>
+        <w:rPr>
+          <w:rFonts w:ascii="Arial Unicode MS" w:hAnsi="Arial Unicode MS"/>
+        </w:rPr>
+        <w:t>)</w:t>
+      </w:r>
+      <w:r>
+        <w:rPr>
+          <w:rFonts w:ascii="Arial Unicode MS" w:hAnsi="Arial Unicode MS"/>
+        </w:rPr>
+        <w:t xml:space="preserve"> inclusive is provided</w:t>
+      </w:r>
+    </w:p>
+    <w:p>
+      <w:pPr>
+        <w:pStyle w:val="Body"/>
+        <w:numPr>
+          <w:ilvl w:val="1"/>
+          <w:numId w:val="1"/>
+        </w:numPr>
+      </w:pPr>
+      <w:r>
+        <w:rPr>
+          <w:rFonts w:ascii="Arial Unicode MS" w:hAnsi="Arial Unicode MS"/>
+        </w:rPr>
+        <w:t xml:space="preserve">When provided, store in a variable to track </w:t>
+      </w:r>
+      <w:r>
+        <w:rPr>
+          <w:rFonts w:ascii="Arial Unicode MS" w:hAnsi="Arial Unicode MS"/>
+        </w:rPr>
+        <w:t>the special day</w:t>
+      </w:r>
+    </w:p>
+    <w:p>
+      <w:pPr>
+        <w:pStyle w:val="Body"/>
+      </w:pPr>
+    </w:p>
+    <w:p>
+      <w:pPr>
+        <w:pStyle w:val="Body"/>
+      </w:pPr>
+      <w:r>
+        <w:rPr>
+          <w:rFonts w:ascii="Arial Unicode MS" w:hAnsi="Arial Unicode MS"/>
+        </w:rPr>
+        <w:t>PROCESS</w:t>
+      </w:r>
+    </w:p>
+    <w:p>
+      <w:pPr>
+        <w:pStyle w:val="Body"/>
+      </w:pPr>
+    </w:p>
+    <w:p>
+      <w:pPr>
+        <w:pStyle w:val="Body"/>
+        <w:numPr>
+          <w:ilvl w:val="0"/>
+          <w:numId w:val="1"/>
+        </w:numPr>
+      </w:pPr>
+      <w:r>
+        <w:rPr>
+          <w:rFonts w:ascii="Arial Unicode MS" w:hAnsi="Arial Unicode MS"/>
+        </w:rPr>
+        <w:t>Print the header line with days of the week</w:t>
+      </w:r>
+    </w:p>
+    <w:p>
+      <w:pPr>
+        <w:pStyle w:val="Body"/>
+        <w:numPr>
+          <w:ilvl w:val="0"/>
+          <w:numId w:val="1"/>
+        </w:numPr>
+      </w:pPr>
+      <w:r>
+        <w:rPr>
+          <w:rFonts w:ascii="Arial Unicode MS" w:hAnsi="Arial Unicode MS"/>
+        </w:rPr>
+        <w:t>Iterate 37 times</w:t>
+      </w:r>
+    </w:p>
+    <w:p>
+      <w:pPr>
+        <w:pStyle w:val="Body"/>
+        <w:numPr>
+          <w:ilvl w:val="1"/>
+          <w:numId w:val="1"/>
+        </w:numPr>
+      </w:pPr>
+      <w:r>
+        <w:rPr>
+          <w:rFonts w:ascii="Arial Unicode MS" w:hAnsi="Arial Unicode MS"/>
+        </w:rPr>
+        <w:t>When month hasn’t started yet (not at start day)</w:t>
+      </w:r>
+    </w:p>
+    <w:p>
+      <w:pPr>
+        <w:pStyle w:val="Body"/>
+        <w:numPr>
+          <w:ilvl w:val="2"/>
+          <w:numId w:val="1"/>
+        </w:numPr>
+      </w:pPr>
+      <w:r>
+        <w:rPr>
+          <w:rFonts w:ascii="Arial Unicode MS" w:hAnsi="Arial Unicode MS"/>
+        </w:rPr>
+        <w:t>Print three spaces</w:t>
+      </w:r>
+    </w:p>
+    <w:p>
+      <w:pPr>
+        <w:pStyle w:val="Body"/>
+        <w:numPr>
+          <w:ilvl w:val="1"/>
+          <w:numId w:val="1"/>
+        </w:numPr>
+      </w:pPr>
+      <w:r>
+        <w:rPr>
+          <w:rFonts w:ascii="Arial Unicode MS" w:hAnsi="Arial Unicode MS"/>
+        </w:rPr>
+        <w:t>Otherwise…</w:t>
+      </w:r>
+    </w:p>
+    <w:p>
+      <w:pPr>
+        <w:pStyle w:val="Body"/>
+        <w:numPr>
+          <w:ilvl w:val="2"/>
+          <w:numId w:val="1"/>
+        </w:numPr>
+      </w:pPr>
+      <w:r>
+        <w:rPr>
+          <w:rFonts w:ascii="Arial Unicode MS" w:hAnsi="Arial Unicode MS"/>
+        </w:rPr>
+        <w:t>Increment a variable to track current day in the month</w:t>
+      </w:r>
+    </w:p>
+    <w:p>
+      <w:pPr>
+        <w:pStyle w:val="Body"/>
+        <w:numPr>
+          <w:ilvl w:val="2"/>
+          <w:numId w:val="1"/>
+        </w:numPr>
+      </w:pPr>
+      <w:r>
+        <w:rPr>
+          <w:rFonts w:ascii="Arial Unicode MS" w:hAnsi="Arial Unicode MS"/>
+        </w:rPr>
+        <w:t>When current day a single digit day</w:t>
+      </w:r>
+    </w:p>
+    <w:p>
+      <w:pPr>
+        <w:pStyle w:val="Body"/>
+        <w:numPr>
+          <w:ilvl w:val="3"/>
+          <w:numId w:val="1"/>
+        </w:numPr>
+      </w:pPr>
+      <w:r>
+        <w:rPr>
+          <w:rFonts w:ascii="Arial Unicode MS" w:hAnsi="Arial Unicode MS"/>
+        </w:rPr>
+        <w:t>If special day</w:t>
+      </w:r>
+    </w:p>
+    <w:p>
+      <w:pPr>
+        <w:pStyle w:val="Body"/>
+        <w:numPr>
+          <w:ilvl w:val="4"/>
+          <w:numId w:val="1"/>
+        </w:numPr>
+      </w:pPr>
+      <w:r>
+        <w:rPr>
+          <w:rFonts w:ascii="Arial Unicode MS" w:hAnsi="Arial Unicode MS"/>
+        </w:rPr>
+        <w:t>Print a space, an asterisk, and the day of month</w:t>
+      </w:r>
+    </w:p>
+    <w:p>
+      <w:pPr>
+        <w:pStyle w:val="Body"/>
+        <w:numPr>
+          <w:ilvl w:val="3"/>
+          <w:numId w:val="1"/>
+        </w:numPr>
+      </w:pPr>
+      <w:r>
+        <w:t>Otherwise</w:t>
+      </w:r>
+    </w:p>
+    <w:p>
+      <w:pPr>
+        <w:pStyle w:val="Body"/>
+        <w:numPr>
+          <w:ilvl w:val="4"/>
+          <w:numId w:val="1"/>
+        </w:numPr>
+      </w:pPr>
+      <w:r>
+        <w:t>Print two spaces and the day of the month</w:t>
+      </w:r>
+    </w:p>
+    <w:p>
+      <w:pPr>
+        <w:pStyle w:val="Body"/>
+        <w:numPr>
+          <w:ilvl w:val="2"/>
+          <w:numId w:val="1"/>
+        </w:numPr>
+      </w:pPr>
+      <w:r>
+        <w:rPr>
+          <w:rFonts w:ascii="Arial Unicode MS" w:hAnsi="Arial Unicode MS"/>
+        </w:rPr>
+        <w:t xml:space="preserve">When current day a </w:t>
+      </w:r>
+      <w:r>
+        <w:rPr>
+          <w:rFonts w:ascii="Arial Unicode MS" w:hAnsi="Arial Unicode MS"/>
+        </w:rPr>
+        <w:t>two-</w:t>
+      </w:r>
+      <w:r>
+        <w:rPr>
+          <w:rFonts w:ascii="Arial Unicode MS" w:hAnsi="Arial Unicode MS"/>
+        </w:rPr>
+        <w:t>digit day</w:t>
+      </w:r>
+    </w:p>
+    <w:p>
+      <w:pPr>
+        <w:pStyle w:val="Body"/>
+        <w:numPr>
+          <w:ilvl w:val="3"/>
+          <w:numId w:val="1"/>
+        </w:numPr>
+      </w:pPr>
+      <w:r>
+        <w:rPr>
+          <w:rFonts w:ascii="Arial Unicode MS" w:hAnsi="Arial Unicode MS"/>
+        </w:rPr>
+        <w:t>If special day</w:t>
+      </w:r>
+    </w:p>
+    <w:p>
+      <w:pPr>
+        <w:pStyle w:val="Body"/>
+        <w:numPr>
+          <w:ilvl w:val="4"/>
+          <w:numId w:val="1"/>
+        </w:numPr>
+      </w:pPr>
+      <w:r>
+        <w:rPr>
+          <w:rFonts w:ascii="Arial Unicode MS" w:hAnsi="Arial Unicode MS"/>
+        </w:rPr>
+        <w:t>Print an asterisk, and the day of month</w:t>
+      </w:r>
+    </w:p>
+    <w:p>
+      <w:pPr>
+        <w:pStyle w:val="Body"/>
+        <w:numPr>
+          <w:ilvl w:val="3"/>
+          <w:numId w:val="1"/>
+        </w:numPr>
+      </w:pPr>
+      <w:r>
+        <w:t>Otherwise</w:t>
+      </w:r>
+    </w:p>
+    <w:p>
+      <w:pPr>
+        <w:pStyle w:val="Body"/>
+        <w:numPr>
+          <w:ilvl w:val="4"/>
+          <w:numId w:val="1"/>
+        </w:numPr>
+      </w:pPr>
+      <w:r>
+        <w:t xml:space="preserve">Print </w:t>
+      </w:r>
+      <w:r>
+        <w:t>one space and the day of the month</w:t>
+      </w:r>
+    </w:p>
+    <w:p>
+      <w:pPr>
+        <w:pStyle w:val="Body"/>
+        <w:numPr>
+          <w:ilvl w:val="1"/>
+          <w:numId w:val="1"/>
+        </w:numPr>
+      </w:pPr>
+      <w:r>
+        <w:t>If the month is finished, stop the loop</w:t>
+      </w:r>
+    </w:p>
+    <w:p>
+      <w:pPr>
+        <w:pStyle w:val="Body"/>
+        <w:numPr>
+          <w:ilvl w:val="1"/>
+          <w:numId w:val="1"/>
+        </w:numPr>
+      </w:pPr>
+      <w:r>
+        <w:t>Print a space to separate columns of month</w:t>
+      </w:r>
+    </w:p>
+    <w:p>
+      <w:pPr>
+        <w:pStyle w:val="Body"/>
+        <w:numPr>
+          <w:ilvl w:val="1"/>
+          <w:numId w:val="1"/>
+        </w:numPr>
+      </w:pPr>
+      <w:r>
+        <w:t>If 7 days have been printed, print a new line character</w:t>
+      </w:r>
+    </w:p>
+    <w:p>
+      <w:pPr>
+        <w:pStyle w:val="Body"/>
+      </w:pPr>
+      <w:r>
+        <w:rPr>
+          <w:rFonts w:ascii="Arial Unicode MS" w:hAnsi="Arial Unicode MS"/>
+        </w:rPr>
+        <w:lastRenderedPageBreak/>
+        <w:t>OUTPUT</w:t>
+      </w:r>
+    </w:p>
+    <w:p>
+      <w:pPr>
+        <w:pStyle w:val="Body"/>
+      </w:pPr>
+    </w:p>
+    <w:p>
+      <w:pPr>
+        <w:pStyle w:val="Body"/>
+        <w:numPr>
+          <w:ilvl w:val="0"/>
+          <w:numId w:val="1"/>
+        </w:numPr>
+      </w:pPr>
+      <w:r>
+        <w:rPr>
+          <w:rFonts w:ascii="Arial Unicode MS" w:hAnsi="Arial Unicode MS"/>
+        </w:rPr>
+        <w:t>Printed as we went through the process section</w:t>
+      </w:r>
+      <w:bookmarkStart w:id="0" w:name="_GoBack"/>
+      <w:bookmarkEnd w:id="0"/>
     </w:p>
     <w:p>
       <w:pPr>

</xml_diff>